<commit_message>
Add gender to RP por RCR
</commit_message>
<xml_diff>
--- a/public/regularizacion-rp-refugiado.docx
+++ b/public/regularizacion-rp-refugiado.docx
@@ -12,7 +12,7 @@
           <w:sz w:val="24"/>
           <w:sz-cs w:val="24"/>
         </w:rPr>
-        <w:t xml:space="preserve">Ciudad de México a {today}.</w:t>
+        <w:t xml:space="preserve">{place} de México a {today}.</w:t>
       </w:r>
     </w:p>
     <w:p>
@@ -97,7 +97,7 @@
           <w:sz w:val="24"/>
           <w:sz-cs w:val="24"/>
         </w:rPr>
-        <w:t xml:space="preserve">El que suscribe </w:t>
+        <w:t xml:space="preserve">{gender} que suscribe </w:t>
       </w:r>
       <w:r>
         <w:rPr>
@@ -191,7 +191,7 @@
           <w:sz w:val="24"/>
           <w:sz-cs w:val="24"/>
         </w:rPr>
-        <w:t xml:space="preserve">Lo anterior, toda vez que el pasado 31 de agosto de 2020, la Coordinación General de la Comisión Mexicana de Ayuda a Refugiados me otorgo el </w:t>
+        <w:t xml:space="preserve">Lo anterior, toda vez que el pasado {date}, la Coordinación General de la Comisión Mexicana de Ayuda a Refugiados me otorgo el </w:t>
       </w:r>
       <w:r>
         <w:rPr>

</xml_diff>